<commit_message>
Readme.md update , cca4 done hogya , cca5 almost done (submmited chat gpt version tho , big L and i love boobs )
</commit_message>
<xml_diff>
--- a/cca3/ansAssignment 1_ DNAFundamental.docx
+++ b/cca3/ansAssignment 1_ DNAFundamental.docx
@@ -276,6 +276,9 @@
         </w:numPr>
       </w:pPr>
       <w:r>
+        <w:rPr>
+          <w:noProof/>
+        </w:rPr>
         <w:lastRenderedPageBreak/>
         <w:drawing>
           <wp:inline distT="0" distB="0" distL="0" distR="0" wp14:anchorId="3FEC94E8" wp14:editId="72194C3D">
@@ -335,6 +338,9 @@
         <w:ind w:left="720"/>
       </w:pPr>
       <w:r>
+        <w:rPr>
+          <w:noProof/>
+        </w:rPr>
         <w:drawing>
           <wp:inline distT="0" distB="0" distL="0" distR="0" wp14:anchorId="76FBFA68" wp14:editId="3BC2528E">
             <wp:extent cx="4582164" cy="1314633"/>
@@ -628,6 +634,9 @@
         <w:ind w:left="720"/>
       </w:pPr>
       <w:r>
+        <w:rPr>
+          <w:noProof/>
+        </w:rPr>
         <w:drawing>
           <wp:inline distT="0" distB="0" distL="0" distR="0" wp14:anchorId="72325813" wp14:editId="1069B2D6">
             <wp:extent cx="4667901" cy="924054"/>
@@ -804,6 +813,9 @@
         <w:ind w:left="720"/>
       </w:pPr>
       <w:r>
+        <w:rPr>
+          <w:noProof/>
+        </w:rPr>
         <w:drawing>
           <wp:inline distT="0" distB="0" distL="0" distR="0" wp14:anchorId="60A53026" wp14:editId="3C34F979">
             <wp:extent cx="5391902" cy="647790"/>
@@ -878,6 +890,9 @@
         <w:ind w:left="720"/>
       </w:pPr>
       <w:r>
+        <w:rPr>
+          <w:noProof/>
+        </w:rPr>
         <w:drawing>
           <wp:inline distT="0" distB="0" distL="0" distR="0" wp14:anchorId="03B6AB00" wp14:editId="11CAE0CA">
             <wp:extent cx="4820323" cy="733527"/>
@@ -1135,7 +1150,6 @@
         <w:pStyle w:val="NormalWeb"/>
         <w:ind w:left="720"/>
       </w:pPr>
-      <w:proofErr w:type="gramStart"/>
       <w:r>
         <w:rPr>
           <w:rFonts w:hAnsi="Symbol"/>
@@ -1150,110 +1164,99 @@
           <w:b/>
           <w:bCs/>
         </w:rPr>
-        <w:t>Empty</w:t>
-      </w:r>
-      <w:proofErr w:type="gramEnd"/>
+        <w:t>Empty Sequences:</w:t>
+      </w:r>
+      <w:r>
+        <w:t xml:space="preserve"> Test </w:t>
+      </w:r>
+      <w:r>
+        <w:rPr>
+          <w:rStyle w:val="HTMLCode"/>
+        </w:rPr>
+        <w:t>get_complement("")</w:t>
+      </w:r>
+      <w:r>
+        <w:t xml:space="preserve"> to ensure it returns </w:t>
+      </w:r>
+      <w:r>
+        <w:rPr>
+          <w:rStyle w:val="HTMLCode"/>
+        </w:rPr>
+        <w:t>""</w:t>
+      </w:r>
+      <w:r>
+        <w:t xml:space="preserve">. For </w:t>
+      </w:r>
+      <w:r>
+        <w:rPr>
+          <w:rStyle w:val="HTMLCode"/>
+        </w:rPr>
+        <w:t>get_gc_content("")</w:t>
+      </w:r>
+      <w:r>
+        <w:t xml:space="preserve">, ensure it handles the </w:t>
+      </w:r>
       <w:r>
         <w:rPr>
           <w:b/>
           <w:bCs/>
         </w:rPr>
-        <w:t xml:space="preserve"> Sequences:</w:t>
-      </w:r>
-      <w:r>
-        <w:t xml:space="preserve"> Test </w:t>
-      </w:r>
-      <w:proofErr w:type="spellStart"/>
+        <w:t>ZeroDivisionError</w:t>
+      </w:r>
+      <w:r>
+        <w:t xml:space="preserve"> by returning </w:t>
+      </w:r>
       <w:r>
         <w:rPr>
           <w:rStyle w:val="HTMLCode"/>
         </w:rPr>
-        <w:t>get_</w:t>
-      </w:r>
-      <w:proofErr w:type="gramStart"/>
-      <w:r>
-        <w:rPr>
-          <w:rStyle w:val="HTMLCode"/>
-        </w:rPr>
-        <w:t>complement</w:t>
-      </w:r>
-      <w:proofErr w:type="spellEnd"/>
-      <w:r>
-        <w:rPr>
-          <w:rStyle w:val="HTMLCode"/>
-        </w:rPr>
-        <w:t>(</w:t>
-      </w:r>
-      <w:proofErr w:type="gramEnd"/>
-      <w:r>
-        <w:rPr>
-          <w:rStyle w:val="HTMLCode"/>
-        </w:rPr>
-        <w:t>"")</w:t>
-      </w:r>
-      <w:r>
-        <w:t xml:space="preserve"> to ensure it returns </w:t>
-      </w:r>
-      <w:r>
-        <w:rPr>
-          <w:rStyle w:val="HTMLCode"/>
-        </w:rPr>
-        <w:t>""</w:t>
-      </w:r>
-      <w:r>
-        <w:t xml:space="preserve">. For </w:t>
-      </w:r>
-      <w:proofErr w:type="spellStart"/>
-      <w:r>
-        <w:rPr>
-          <w:rStyle w:val="HTMLCode"/>
-        </w:rPr>
-        <w:t>get_gc_</w:t>
-      </w:r>
-      <w:proofErr w:type="gramStart"/>
-      <w:r>
-        <w:rPr>
-          <w:rStyle w:val="HTMLCode"/>
-        </w:rPr>
-        <w:t>content</w:t>
-      </w:r>
-      <w:proofErr w:type="spellEnd"/>
-      <w:r>
-        <w:rPr>
-          <w:rStyle w:val="HTMLCode"/>
-        </w:rPr>
-        <w:t>(</w:t>
-      </w:r>
-      <w:proofErr w:type="gramEnd"/>
-      <w:r>
-        <w:rPr>
-          <w:rStyle w:val="HTMLCode"/>
-        </w:rPr>
-        <w:t>"")</w:t>
-      </w:r>
-      <w:r>
-        <w:t xml:space="preserve">, ensure it handles the </w:t>
-      </w:r>
-      <w:proofErr w:type="spellStart"/>
+        <w:t>0.0</w:t>
+      </w:r>
+      <w:r>
+        <w:t>.</w:t>
+      </w:r>
+    </w:p>
+    <w:p>
+      <w:pPr>
+        <w:pStyle w:val="NormalWeb"/>
+        <w:ind w:left="720"/>
+      </w:pPr>
+      <w:r>
+        <w:rPr>
+          <w:rFonts w:hAnsi="Symbol"/>
+        </w:rPr>
+        <w:t></w:t>
+      </w:r>
+      <w:r>
+        <w:t xml:space="preserve">  </w:t>
+      </w:r>
       <w:r>
         <w:rPr>
           <w:b/>
           <w:bCs/>
         </w:rPr>
-        <w:t>ZeroDivisionError</w:t>
-      </w:r>
-      <w:proofErr w:type="spellEnd"/>
-      <w:r>
-        <w:t xml:space="preserve"> by returning </w:t>
+        <w:t>Single Nucleotides:</w:t>
+      </w:r>
+      <w:r>
+        <w:t xml:space="preserve"> Test single characters (</w:t>
       </w:r>
       <w:r>
         <w:rPr>
           <w:rStyle w:val="HTMLCode"/>
         </w:rPr>
-        <w:t>0.0</w:t>
-      </w:r>
-      <w:r>
-        <w:t>.</w:t>
+        <w:t>"A"</w:t>
+      </w:r>
+      <w:r>
+        <w:t xml:space="preserve">, </w:t>
+      </w:r>
+      <w:r>
+        <w:rPr>
+          <w:rStyle w:val="HTMLCode"/>
+        </w:rPr>
+        <w:t>"G"</w:t>
+      </w:r>
+      <w:r>
+        <w:t>, etc.) to confirm correct character mapping.</w:t>
       </w:r>
     </w:p>
     <w:p>
@@ -1261,7 +1264,6 @@
         <w:pStyle w:val="NormalWeb"/>
         <w:ind w:left="720"/>
       </w:pPr>
-      <w:proofErr w:type="gramStart"/>
       <w:r>
         <w:rPr>
           <w:rFonts w:hAnsi="Symbol"/>
@@ -1276,121 +1278,50 @@
           <w:b/>
           <w:bCs/>
         </w:rPr>
-        <w:t>Single</w:t>
-      </w:r>
-      <w:proofErr w:type="gramEnd"/>
+        <w:t>Invalid Characters:</w:t>
+      </w:r>
+      <w:r>
+        <w:t xml:space="preserve"> Test sequences containing non-standard IUPAC characters (e.g., </w:t>
+      </w:r>
+      <w:r>
+        <w:rPr>
+          <w:rStyle w:val="HTMLCode"/>
+        </w:rPr>
+        <w:t>"ATZGC"</w:t>
+      </w:r>
+      <w:r>
+        <w:t xml:space="preserve">) to ensure the function raises a </w:t>
+      </w:r>
+      <w:r>
+        <w:rPr>
+          <w:rStyle w:val="HTMLCode"/>
+        </w:rPr>
+        <w:t>ValueError</w:t>
+      </w:r>
+      <w:r>
+        <w:t xml:space="preserve"> or handles the character as a clearly defined placeholder.</w:t>
+      </w:r>
+    </w:p>
+    <w:p>
+      <w:pPr>
+        <w:pStyle w:val="NormalWeb"/>
+        <w:ind w:left="720"/>
+      </w:pPr>
+      <w:r>
+        <w:rPr>
+          <w:rFonts w:hAnsi="Symbol"/>
+        </w:rPr>
+        <w:t></w:t>
+      </w:r>
+      <w:r>
+        <w:t xml:space="preserve">  </w:t>
+      </w:r>
       <w:r>
         <w:rPr>
           <w:b/>
           <w:bCs/>
         </w:rPr>
-        <w:t xml:space="preserve"> Nucleotides:</w:t>
-      </w:r>
-      <w:r>
-        <w:t xml:space="preserve"> Test single characters (</w:t>
-      </w:r>
-      <w:r>
-        <w:rPr>
-          <w:rStyle w:val="HTMLCode"/>
-        </w:rPr>
-        <w:t>"A"</w:t>
-      </w:r>
-      <w:r>
-        <w:t xml:space="preserve">, </w:t>
-      </w:r>
-      <w:r>
-        <w:rPr>
-          <w:rStyle w:val="HTMLCode"/>
-        </w:rPr>
-        <w:t>"G"</w:t>
-      </w:r>
-      <w:r>
-        <w:t>, etc.) to confirm correct character mapping.</w:t>
-      </w:r>
-    </w:p>
-    <w:p>
-      <w:pPr>
-        <w:pStyle w:val="NormalWeb"/>
-        <w:ind w:left="720"/>
-      </w:pPr>
-      <w:proofErr w:type="gramStart"/>
-      <w:r>
-        <w:rPr>
-          <w:rFonts w:hAnsi="Symbol"/>
-        </w:rPr>
-        <w:t></w:t>
-      </w:r>
-      <w:r>
-        <w:t xml:space="preserve">  </w:t>
-      </w:r>
-      <w:r>
-        <w:rPr>
-          <w:b/>
-          <w:bCs/>
-        </w:rPr>
-        <w:t>Invalid</w:t>
-      </w:r>
-      <w:proofErr w:type="gramEnd"/>
-      <w:r>
-        <w:rPr>
-          <w:b/>
-          <w:bCs/>
-        </w:rPr>
-        <w:t xml:space="preserve"> Characters:</w:t>
-      </w:r>
-      <w:r>
-        <w:t xml:space="preserve"> Test sequences containing non-standard IUPAC characters (e.g., </w:t>
-      </w:r>
-      <w:r>
-        <w:rPr>
-          <w:rStyle w:val="HTMLCode"/>
-        </w:rPr>
-        <w:t>"ATZGC"</w:t>
-      </w:r>
-      <w:r>
-        <w:t xml:space="preserve">) to ensure the function raises a </w:t>
-      </w:r>
-      <w:proofErr w:type="spellStart"/>
-      <w:r>
-        <w:rPr>
-          <w:rStyle w:val="HTMLCode"/>
-        </w:rPr>
-        <w:t>ValueError</w:t>
-      </w:r>
-      <w:proofErr w:type="spellEnd"/>
-      <w:r>
-        <w:t xml:space="preserve"> or handles the character as a clearly defined placeholder.</w:t>
-      </w:r>
-    </w:p>
-    <w:p>
-      <w:pPr>
-        <w:pStyle w:val="NormalWeb"/>
-        <w:ind w:left="720"/>
-      </w:pPr>
-      <w:proofErr w:type="gramStart"/>
-      <w:r>
-        <w:rPr>
-          <w:rFonts w:hAnsi="Symbol"/>
-        </w:rPr>
-        <w:t></w:t>
-      </w:r>
-      <w:r>
-        <w:t xml:space="preserve">  </w:t>
-      </w:r>
-      <w:r>
-        <w:rPr>
-          <w:b/>
-          <w:bCs/>
-        </w:rPr>
-        <w:t>Performance</w:t>
-      </w:r>
-      <w:proofErr w:type="gramEnd"/>
-      <w:r>
-        <w:rPr>
-          <w:b/>
-          <w:bCs/>
-        </w:rPr>
-        <w:t xml:space="preserve"> Cases:</w:t>
+        <w:t>Performance Cases:</w:t>
       </w:r>
       <w:r>
         <w:t xml:space="preserve"> Use very long sequences (</w:t>
@@ -1440,6 +1371,9 @@
         <w:ind w:left="720"/>
       </w:pPr>
       <w:r>
+        <w:rPr>
+          <w:noProof/>
+        </w:rPr>
         <w:drawing>
           <wp:inline distT="0" distB="0" distL="0" distR="0" wp14:anchorId="1944A004" wp14:editId="78BB6954">
             <wp:extent cx="5391902" cy="771633"/>
@@ -1498,7 +1432,6 @@
         <w:pStyle w:val="NormalWeb"/>
         <w:ind w:left="720"/>
       </w:pPr>
-      <w:proofErr w:type="gramStart"/>
       <w:r>
         <w:rPr>
           <w:rFonts w:hAnsi="Symbol"/>
@@ -1513,17 +1446,8 @@
           <w:b/>
           <w:bCs/>
         </w:rPr>
-        <w:t>Test</w:t>
-      </w:r>
-      <w:proofErr w:type="gramEnd"/>
-      <w:r>
-        <w:rPr>
-          <w:b/>
-          <w:bCs/>
-        </w:rPr>
-        <w:t xml:space="preserve"> Coverage Tool (</w:t>
-      </w:r>
-      <w:proofErr w:type="spellStart"/>
+        <w:t>Test Coverage Tool (</w:t>
+      </w:r>
       <w:r>
         <w:rPr>
           <w:rStyle w:val="HTMLCode"/>
@@ -1532,7 +1456,6 @@
         </w:rPr>
         <w:t>pytest-cov</w:t>
       </w:r>
-      <w:proofErr w:type="spellEnd"/>
       <w:r>
         <w:rPr>
           <w:b/>
@@ -1567,7 +1490,6 @@
         <w:pStyle w:val="NormalWeb"/>
         <w:ind w:left="720"/>
       </w:pPr>
-      <w:proofErr w:type="gramStart"/>
       <w:r>
         <w:rPr>
           <w:rFonts w:hAnsi="Symbol"/>
@@ -1584,7 +1506,6 @@
         </w:rPr>
         <w:t>Reporting</w:t>
       </w:r>
-      <w:proofErr w:type="gramEnd"/>
       <w:r>
         <w:t>: Output the coverage results to a summary report and an HTML file.</w:t>
       </w:r>
@@ -1594,7 +1515,6 @@
         <w:pStyle w:val="NormalWeb"/>
         <w:ind w:left="720"/>
       </w:pPr>
-      <w:proofErr w:type="gramStart"/>
       <w:r>
         <w:rPr>
           <w:rFonts w:hAnsi="Symbol"/>
@@ -1609,33 +1529,25 @@
           <w:b/>
           <w:bCs/>
         </w:rPr>
-        <w:t>Test</w:t>
-      </w:r>
-      <w:proofErr w:type="gramEnd"/>
+        <w:t>Test Status Documentation</w:t>
+      </w:r>
+      <w:r>
+        <w:t xml:space="preserve">: Include the testing results in the project documentation (e.g., </w:t>
+      </w:r>
+      <w:r>
+        <w:rPr>
+          <w:rStyle w:val="HTMLCode"/>
+        </w:rPr>
+        <w:t>README.md</w:t>
+      </w:r>
+      <w:r>
+        <w:t xml:space="preserve"> or a formal report), clearly stating: "All unit tests passed. Total code coverage: </w:t>
+      </w:r>
       <w:r>
         <w:rPr>
           <w:b/>
           <w:bCs/>
         </w:rPr>
-        <w:t xml:space="preserve"> Status Documentation</w:t>
-      </w:r>
-      <w:r>
-        <w:t xml:space="preserve">: Include the testing results in the project documentation (e.g., </w:t>
-      </w:r>
-      <w:r>
-        <w:rPr>
-          <w:rStyle w:val="HTMLCode"/>
-        </w:rPr>
-        <w:t>README.md</w:t>
-      </w:r>
-      <w:r>
-        <w:t xml:space="preserve"> or a formal report), clearly stating: "All unit tests passed. Total code coverage: </w:t>
-      </w:r>
-      <w:r>
-        <w:rPr>
-          <w:b/>
-          <w:bCs/>
-        </w:rPr>
         <w:t>X%</w:t>
       </w:r>
       <w:r>
@@ -1643,6 +1555,30 @@
       </w:r>
     </w:p>
     <w:p/>
+    <w:p/>
+    <w:p>
+      <w:r>
+        <w:lastRenderedPageBreak/>
+        <w:t xml:space="preserve">CCA 3 repo -&gt; </w:t>
+      </w:r>
+      <w:hyperlink r:id="rId14" w:history="1">
+        <w:r>
+          <w:rPr>
+            <w:rStyle w:val="Hyperlink"/>
+          </w:rPr>
+          <w:t>https://github.com/kedar1100/BioInfo/tree/main/cca</w:t>
+        </w:r>
+        <w:r>
+          <w:rPr>
+            <w:rStyle w:val="Hyperlink"/>
+          </w:rPr>
+          <w:t>3</w:t>
+        </w:r>
+      </w:hyperlink>
+      <w:r>
+        <w:t xml:space="preserve"> </w:t>
+      </w:r>
+    </w:p>
     <w:sectPr>
       <w:pgSz w:w="12240" w:h="15840"/>
       <w:pgMar w:top="1440" w:right="1440" w:bottom="1440" w:left="1440" w:header="720" w:footer="720" w:gutter="0"/>
@@ -3577,6 +3513,29 @@
     <w:basedOn w:val="DefaultParagraphFont"/>
     <w:rsid w:val="003F0967"/>
   </w:style>
+  <w:style w:type="character" w:styleId="Hyperlink">
+    <w:name w:val="Hyperlink"/>
+    <w:basedOn w:val="DefaultParagraphFont"/>
+    <w:uiPriority w:val="99"/>
+    <w:unhideWhenUsed/>
+    <w:rsid w:val="00F07699"/>
+    <w:rPr>
+      <w:color w:val="0000FF" w:themeColor="hyperlink"/>
+      <w:u w:val="single"/>
+    </w:rPr>
+  </w:style>
+  <w:style w:type="character" w:styleId="UnresolvedMention">
+    <w:name w:val="Unresolved Mention"/>
+    <w:basedOn w:val="DefaultParagraphFont"/>
+    <w:uiPriority w:val="99"/>
+    <w:semiHidden/>
+    <w:unhideWhenUsed/>
+    <w:rsid w:val="00F07699"/>
+    <w:rPr>
+      <w:color w:val="605E5C"/>
+      <w:shd w:val="clear" w:color="auto" w:fill="E1DFDD"/>
+    </w:rPr>
+  </w:style>
 </w:styles>
 </file>
 

</xml_diff>